<commit_message>
AudioFile v1.0 release and Collaborations section added
Ghost in the Graveyard added under Collaborations
</commit_message>
<xml_diff>
--- a/Resume-Nathan Haley.docx
+++ b/Resume-Nathan Haley.docx
@@ -2854,21 +2854,7 @@
                                 <w:b/>
                                 <w:sz w:val="20"/>
                               </w:rPr>
-                              <w:t>AEE</w:t>
-                            </w:r>
-                            <w:r>
-                              <w:rPr>
-                                <w:b/>
-                                <w:sz w:val="20"/>
-                              </w:rPr>
-                              <w:t xml:space="preserve"> </w:t>
-                            </w:r>
-                            <w:r>
-                              <w:rPr>
-                                <w:b/>
-                                <w:sz w:val="20"/>
-                              </w:rPr>
-                              <w:t>Certified Energy Manager (CEM)</w:t>
+                              <w:t>AEE Certified Energy Manager (CEM)</w:t>
                             </w:r>
                             <w:r>
                               <w:rPr>
@@ -2891,42 +2877,7 @@
                                 <w:sz w:val="20"/>
                               </w:rPr>
                               <w:tab/>
-                              <w:t xml:space="preserve">  Mar</w:t>
-                            </w:r>
-                            <w:r>
-                              <w:rPr>
-                                <w:b/>
-                                <w:sz w:val="20"/>
-                              </w:rPr>
-                              <w:t xml:space="preserve"> 202</w:t>
-                            </w:r>
-                            <w:r>
-                              <w:rPr>
-                                <w:b/>
-                                <w:sz w:val="20"/>
-                              </w:rPr>
-                              <w:t>2</w:t>
-                            </w:r>
-                            <w:r>
-                              <w:rPr>
-                                <w:b/>
-                                <w:sz w:val="20"/>
-                              </w:rPr>
-                              <w:t xml:space="preserve"> – </w:t>
-                            </w:r>
-                            <w:r>
-                              <w:rPr>
-                                <w:b/>
-                                <w:sz w:val="20"/>
-                              </w:rPr>
-                              <w:t xml:space="preserve">Aug </w:t>
-                            </w:r>
-                            <w:r>
-                              <w:rPr>
-                                <w:b/>
-                                <w:sz w:val="20"/>
-                              </w:rPr>
-                              <w:t>2024</w:t>
+                              <w:t xml:space="preserve">  Mar 2022 – Aug 2024</w:t>
                             </w:r>
                           </w:p>
                           <w:p>
@@ -3497,7 +3448,21 @@
                                 <w:b/>
                                 <w:sz w:val="20"/>
                               </w:rPr>
-                              <w:t xml:space="preserve">C#, Unity, Python, HTML, CSS, JavaScript, Email.JS, MATLAB, Visual Studio, </w:t>
+                              <w:t xml:space="preserve">C#, Unity, Python, HTML, CSS, JavaScript, </w:t>
+                            </w:r>
+                            <w:r>
+                              <w:rPr>
+                                <w:b/>
+                                <w:sz w:val="20"/>
+                              </w:rPr>
+                              <w:t xml:space="preserve">SQLite, </w:t>
+                            </w:r>
+                            <w:r>
+                              <w:rPr>
+                                <w:b/>
+                                <w:sz w:val="20"/>
+                              </w:rPr>
+                              <w:t xml:space="preserve">Email.JS, MATLAB, Visual Studio, </w:t>
                             </w:r>
                             <w:proofErr w:type="spellStart"/>
                             <w:r>
@@ -5109,21 +5074,7 @@
                           <w:b/>
                           <w:sz w:val="20"/>
                         </w:rPr>
-                        <w:t>AEE</w:t>
-                      </w:r>
-                      <w:r>
-                        <w:rPr>
-                          <w:b/>
-                          <w:sz w:val="20"/>
-                        </w:rPr>
-                        <w:t xml:space="preserve"> </w:t>
-                      </w:r>
-                      <w:r>
-                        <w:rPr>
-                          <w:b/>
-                          <w:sz w:val="20"/>
-                        </w:rPr>
-                        <w:t>Certified Energy Manager (CEM)</w:t>
+                        <w:t>AEE Certified Energy Manager (CEM)</w:t>
                       </w:r>
                       <w:r>
                         <w:rPr>
@@ -5146,42 +5097,7 @@
                           <w:sz w:val="20"/>
                         </w:rPr>
                         <w:tab/>
-                        <w:t xml:space="preserve">  Mar</w:t>
-                      </w:r>
-                      <w:r>
-                        <w:rPr>
-                          <w:b/>
-                          <w:sz w:val="20"/>
-                        </w:rPr>
-                        <w:t xml:space="preserve"> 202</w:t>
-                      </w:r>
-                      <w:r>
-                        <w:rPr>
-                          <w:b/>
-                          <w:sz w:val="20"/>
-                        </w:rPr>
-                        <w:t>2</w:t>
-                      </w:r>
-                      <w:r>
-                        <w:rPr>
-                          <w:b/>
-                          <w:sz w:val="20"/>
-                        </w:rPr>
-                        <w:t xml:space="preserve"> – </w:t>
-                      </w:r>
-                      <w:r>
-                        <w:rPr>
-                          <w:b/>
-                          <w:sz w:val="20"/>
-                        </w:rPr>
-                        <w:t xml:space="preserve">Aug </w:t>
-                      </w:r>
-                      <w:r>
-                        <w:rPr>
-                          <w:b/>
-                          <w:sz w:val="20"/>
-                        </w:rPr>
-                        <w:t>2024</w:t>
+                        <w:t xml:space="preserve">  Mar 2022 – Aug 2024</w:t>
                       </w:r>
                     </w:p>
                     <w:p>
@@ -5752,7 +5668,21 @@
                           <w:b/>
                           <w:sz w:val="20"/>
                         </w:rPr>
-                        <w:t xml:space="preserve">C#, Unity, Python, HTML, CSS, JavaScript, Email.JS, MATLAB, Visual Studio, </w:t>
+                        <w:t xml:space="preserve">C#, Unity, Python, HTML, CSS, JavaScript, </w:t>
+                      </w:r>
+                      <w:r>
+                        <w:rPr>
+                          <w:b/>
+                          <w:sz w:val="20"/>
+                        </w:rPr>
+                        <w:t xml:space="preserve">SQLite, </w:t>
+                      </w:r>
+                      <w:r>
+                        <w:rPr>
+                          <w:b/>
+                          <w:sz w:val="20"/>
+                        </w:rPr>
+                        <w:t xml:space="preserve">Email.JS, MATLAB, Visual Studio, </w:t>
                       </w:r>
                       <w:proofErr w:type="spellStart"/>
                       <w:r>

</xml_diff>

<commit_message>
Resume and Main Bio updates
</commit_message>
<xml_diff>
--- a/Resume-Nathan Haley.docx
+++ b/Resume-Nathan Haley.docx
@@ -421,7 +421,6 @@
                               </w:rPr>
                               <w:t>LinkedIn.com/in/</w:t>
                             </w:r>
-                            <w:proofErr w:type="spellStart"/>
                             <w:r>
                               <w:rPr>
                                 <w:rFonts w:ascii="Calibri" w:hAnsi="Calibri"/>
@@ -438,7 +437,6 @@
                               </w:rPr>
                               <w:t>athanHaley</w:t>
                             </w:r>
-                            <w:proofErr w:type="spellEnd"/>
                           </w:p>
                           <w:p>
                             <w:pPr>
@@ -1053,7 +1051,6 @@
                         </w:rPr>
                         <w:t>LinkedIn.com/in/</w:t>
                       </w:r>
-                      <w:proofErr w:type="spellStart"/>
                       <w:r>
                         <w:rPr>
                           <w:rFonts w:ascii="Calibri" w:hAnsi="Calibri"/>
@@ -1070,7 +1067,6 @@
                         </w:rPr>
                         <w:t>athanHaley</w:t>
                       </w:r>
-                      <w:proofErr w:type="spellEnd"/>
                     </w:p>
                     <w:p>
                       <w:pPr>
@@ -1448,13 +1444,31 @@
                               <w:rPr>
                                 <w:sz w:val="20"/>
                               </w:rPr>
-                              <w:t>transition into the field of software engineering</w:t>
-                            </w:r>
-                            <w:r>
-                              <w:rPr>
-                                <w:sz w:val="20"/>
-                              </w:rPr>
-                              <w:t xml:space="preserve"> and meet amazing people</w:t>
+                              <w:t xml:space="preserve">work on multi-disciplinary </w:t>
+                            </w:r>
+                            <w:r>
+                              <w:rPr>
+                                <w:sz w:val="20"/>
+                              </w:rPr>
+                              <w:t>engineering</w:t>
+                            </w:r>
+                            <w:r>
+                              <w:rPr>
+                                <w:sz w:val="20"/>
+                              </w:rPr>
+                              <w:t xml:space="preserve"> </w:t>
+                            </w:r>
+                            <w:r>
+                              <w:rPr>
+                                <w:sz w:val="20"/>
+                              </w:rPr>
+                              <w:t xml:space="preserve">challenges </w:t>
+                            </w:r>
+                            <w:r>
+                              <w:rPr>
+                                <w:sz w:val="20"/>
+                              </w:rPr>
+                              <w:t>and meet amazing people</w:t>
                             </w:r>
                             <w:r>
                               <w:rPr>
@@ -2661,21 +2675,7 @@
                               <w:rPr>
                                 <w:sz w:val="20"/>
                               </w:rPr>
-                              <w:t>Detailed Event Matrix for stairwell/</w:t>
-                            </w:r>
-                            <w:proofErr w:type="spellStart"/>
-                            <w:r>
-                              <w:rPr>
-                                <w:sz w:val="20"/>
-                              </w:rPr>
-                              <w:t>hoistway</w:t>
-                            </w:r>
-                            <w:proofErr w:type="spellEnd"/>
-                            <w:r>
-                              <w:rPr>
-                                <w:sz w:val="20"/>
-                              </w:rPr>
-                              <w:t xml:space="preserve"> pressurization</w:t>
+                              <w:t>Detailed Event Matrix for stairwell/hoistway pressurization</w:t>
                             </w:r>
                             <w:r>
                               <w:rPr>
@@ -3069,51 +3069,15 @@
                                 <w:bCs/>
                                 <w:sz w:val="20"/>
                               </w:rPr>
-                              <w:t xml:space="preserve">+ </w:t>
-                            </w:r>
-                            <w:proofErr w:type="spellStart"/>
+                              <w:t xml:space="preserve">+ hrs of </w:t>
+                            </w:r>
                             <w:r>
                               <w:rPr>
                                 <w:rFonts w:eastAsia="Times New Roman" w:cs="Times New Roman"/>
                                 <w:bCs/>
                                 <w:sz w:val="20"/>
                               </w:rPr>
-                              <w:t>hrs</w:t>
-                            </w:r>
-                            <w:proofErr w:type="spellEnd"/>
-                            <w:r>
-                              <w:rPr>
-                                <w:rFonts w:eastAsia="Times New Roman" w:cs="Times New Roman"/>
-                                <w:bCs/>
-                                <w:sz w:val="20"/>
-                              </w:rPr>
-                              <w:t xml:space="preserve"> of </w:t>
-                            </w:r>
-                            <w:r>
-                              <w:rPr>
-                                <w:rFonts w:eastAsia="Times New Roman" w:cs="Times New Roman"/>
-                                <w:bCs/>
-                                <w:sz w:val="20"/>
-                              </w:rPr>
-                              <w:t xml:space="preserve">online instruction and 40+ </w:t>
-                            </w:r>
-                            <w:proofErr w:type="spellStart"/>
-                            <w:r>
-                              <w:rPr>
-                                <w:rFonts w:eastAsia="Times New Roman" w:cs="Times New Roman"/>
-                                <w:bCs/>
-                                <w:sz w:val="20"/>
-                              </w:rPr>
-                              <w:t>hrs</w:t>
-                            </w:r>
-                            <w:proofErr w:type="spellEnd"/>
-                            <w:r>
-                              <w:rPr>
-                                <w:rFonts w:eastAsia="Times New Roman" w:cs="Times New Roman"/>
-                                <w:bCs/>
-                                <w:sz w:val="20"/>
-                              </w:rPr>
-                              <w:t xml:space="preserve"> of hands on coding</w:t>
+                              <w:t>online instruction and 40+ hrs of hands on coding</w:t>
                             </w:r>
                           </w:p>
                           <w:p>
@@ -3462,23 +3426,21 @@
                                 <w:b/>
                                 <w:sz w:val="20"/>
                               </w:rPr>
-                              <w:t xml:space="preserve">Email.JS, MATLAB, Visual Studio, </w:t>
-                            </w:r>
-                            <w:proofErr w:type="spellStart"/>
-                            <w:r>
-                              <w:rPr>
-                                <w:b/>
-                                <w:sz w:val="20"/>
-                              </w:rPr>
-                              <w:t>Github</w:t>
-                            </w:r>
-                            <w:proofErr w:type="spellEnd"/>
-                            <w:r>
-                              <w:rPr>
-                                <w:b/>
-                                <w:sz w:val="20"/>
-                              </w:rPr>
-                              <w:t>, Jira, Excel VBA, Dynamo for Revit, Web Design, Application Design</w:t>
+                              <w:t xml:space="preserve">Email.JS, </w:t>
+                            </w:r>
+                            <w:r>
+                              <w:rPr>
+                                <w:b/>
+                                <w:sz w:val="20"/>
+                              </w:rPr>
+                              <w:t xml:space="preserve">Render Web Services, </w:t>
+                            </w:r>
+                            <w:r>
+                              <w:rPr>
+                                <w:b/>
+                                <w:sz w:val="20"/>
+                              </w:rPr>
+                              <w:t>MATLAB, Visual Studio, Github, Jira, Excel VBA, Dynamo for Revit, Web Design, Application Design</w:t>
                             </w:r>
                           </w:p>
                           <w:p>
@@ -3506,23 +3468,7 @@
                                 <w:b/>
                                 <w:sz w:val="20"/>
                               </w:rPr>
-                              <w:t xml:space="preserve">See my personal website and </w:t>
-                            </w:r>
-                            <w:proofErr w:type="spellStart"/>
-                            <w:r>
-                              <w:rPr>
-                                <w:b/>
-                                <w:sz w:val="20"/>
-                              </w:rPr>
-                              <w:t>Github</w:t>
-                            </w:r>
-                            <w:proofErr w:type="spellEnd"/>
-                            <w:r>
-                              <w:rPr>
-                                <w:b/>
-                                <w:sz w:val="20"/>
-                              </w:rPr>
-                              <w:t xml:space="preserve"> profile for programming project examples</w:t>
+                              <w:t>See my personal website and Github profile for programming project examples</w:t>
                             </w:r>
                           </w:p>
                           <w:p>
@@ -3605,7 +3551,11 @@
           </mc:Choice>
           <mc:Fallback>
             <w:pict>
-              <v:shape w14:anchorId="14B3B9E6" id="Text Box 3" o:spid="_x0000_s1027" type="#_x0000_t202" style="position:absolute;margin-left:177.75pt;margin-top:54pt;width:408pt;height:728.25pt;z-index:251660288;visibility:visible;mso-wrap-style:square;mso-width-percent:0;mso-height-percent:0;mso-wrap-distance-left:9pt;mso-wrap-distance-top:0;mso-wrap-distance-right:9pt;mso-wrap-distance-bottom:0;mso-position-horizontal:absolute;mso-position-horizontal-relative:page;mso-position-vertical:absolute;mso-position-vertical-relative:page;mso-width-percent:0;mso-height-percent:0;mso-width-relative:margin;mso-height-relative:margin;v-text-anchor:top" o:gfxdata="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" filled="f" stroked="f">
+              <v:shapetype w14:anchorId="14B3B9E6" id="_x0000_t202" coordsize="21600,21600" o:spt="202" path="m,l,21600r21600,l21600,xe">
+                <v:stroke joinstyle="miter"/>
+                <v:path gradientshapeok="t" o:connecttype="rect"/>
+              </v:shapetype>
+              <v:shape id="Text Box 3" o:spid="_x0000_s1027" type="#_x0000_t202" style="position:absolute;margin-left:177.75pt;margin-top:54pt;width:408pt;height:728.25pt;z-index:251660288;visibility:visible;mso-wrap-style:square;mso-width-percent:0;mso-height-percent:0;mso-wrap-distance-left:9pt;mso-wrap-distance-top:0;mso-wrap-distance-right:9pt;mso-wrap-distance-bottom:0;mso-position-horizontal:absolute;mso-position-horizontal-relative:page;mso-position-vertical:absolute;mso-position-vertical-relative:page;mso-width-percent:0;mso-height-percent:0;mso-width-relative:margin;mso-height-relative:margin;v-text-anchor:top" o:gfxdata="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" filled="f" stroked="f">
                 <v:textbox>
                   <w:txbxContent>
                     <w:p>
@@ -3668,13 +3618,31 @@
                         <w:rPr>
                           <w:sz w:val="20"/>
                         </w:rPr>
-                        <w:t>transition into the field of software engineering</w:t>
-                      </w:r>
-                      <w:r>
-                        <w:rPr>
-                          <w:sz w:val="20"/>
-                        </w:rPr>
-                        <w:t xml:space="preserve"> and meet amazing people</w:t>
+                        <w:t xml:space="preserve">work on multi-disciplinary </w:t>
+                      </w:r>
+                      <w:r>
+                        <w:rPr>
+                          <w:sz w:val="20"/>
+                        </w:rPr>
+                        <w:t>engineering</w:t>
+                      </w:r>
+                      <w:r>
+                        <w:rPr>
+                          <w:sz w:val="20"/>
+                        </w:rPr>
+                        <w:t xml:space="preserve"> </w:t>
+                      </w:r>
+                      <w:r>
+                        <w:rPr>
+                          <w:sz w:val="20"/>
+                        </w:rPr>
+                        <w:t xml:space="preserve">challenges </w:t>
+                      </w:r>
+                      <w:r>
+                        <w:rPr>
+                          <w:sz w:val="20"/>
+                        </w:rPr>
+                        <w:t>and meet amazing people</w:t>
                       </w:r>
                       <w:r>
                         <w:rPr>
@@ -4881,21 +4849,7 @@
                         <w:rPr>
                           <w:sz w:val="20"/>
                         </w:rPr>
-                        <w:t>Detailed Event Matrix for stairwell/</w:t>
-                      </w:r>
-                      <w:proofErr w:type="spellStart"/>
-                      <w:r>
-                        <w:rPr>
-                          <w:sz w:val="20"/>
-                        </w:rPr>
-                        <w:t>hoistway</w:t>
-                      </w:r>
-                      <w:proofErr w:type="spellEnd"/>
-                      <w:r>
-                        <w:rPr>
-                          <w:sz w:val="20"/>
-                        </w:rPr>
-                        <w:t xml:space="preserve"> pressurization</w:t>
+                        <w:t>Detailed Event Matrix for stairwell/hoistway pressurization</w:t>
                       </w:r>
                       <w:r>
                         <w:rPr>
@@ -5289,51 +5243,15 @@
                           <w:bCs/>
                           <w:sz w:val="20"/>
                         </w:rPr>
-                        <w:t xml:space="preserve">+ </w:t>
-                      </w:r>
-                      <w:proofErr w:type="spellStart"/>
+                        <w:t xml:space="preserve">+ hrs of </w:t>
+                      </w:r>
                       <w:r>
                         <w:rPr>
                           <w:rFonts w:eastAsia="Times New Roman" w:cs="Times New Roman"/>
                           <w:bCs/>
                           <w:sz w:val="20"/>
                         </w:rPr>
-                        <w:t>hrs</w:t>
-                      </w:r>
-                      <w:proofErr w:type="spellEnd"/>
-                      <w:r>
-                        <w:rPr>
-                          <w:rFonts w:eastAsia="Times New Roman" w:cs="Times New Roman"/>
-                          <w:bCs/>
-                          <w:sz w:val="20"/>
-                        </w:rPr>
-                        <w:t xml:space="preserve"> of </w:t>
-                      </w:r>
-                      <w:r>
-                        <w:rPr>
-                          <w:rFonts w:eastAsia="Times New Roman" w:cs="Times New Roman"/>
-                          <w:bCs/>
-                          <w:sz w:val="20"/>
-                        </w:rPr>
-                        <w:t xml:space="preserve">online instruction and 40+ </w:t>
-                      </w:r>
-                      <w:proofErr w:type="spellStart"/>
-                      <w:r>
-                        <w:rPr>
-                          <w:rFonts w:eastAsia="Times New Roman" w:cs="Times New Roman"/>
-                          <w:bCs/>
-                          <w:sz w:val="20"/>
-                        </w:rPr>
-                        <w:t>hrs</w:t>
-                      </w:r>
-                      <w:proofErr w:type="spellEnd"/>
-                      <w:r>
-                        <w:rPr>
-                          <w:rFonts w:eastAsia="Times New Roman" w:cs="Times New Roman"/>
-                          <w:bCs/>
-                          <w:sz w:val="20"/>
-                        </w:rPr>
-                        <w:t xml:space="preserve"> of hands on coding</w:t>
+                        <w:t>online instruction and 40+ hrs of hands on coding</w:t>
                       </w:r>
                     </w:p>
                     <w:p>
@@ -5682,23 +5600,21 @@
                           <w:b/>
                           <w:sz w:val="20"/>
                         </w:rPr>
-                        <w:t xml:space="preserve">Email.JS, MATLAB, Visual Studio, </w:t>
-                      </w:r>
-                      <w:proofErr w:type="spellStart"/>
-                      <w:r>
-                        <w:rPr>
-                          <w:b/>
-                          <w:sz w:val="20"/>
-                        </w:rPr>
-                        <w:t>Github</w:t>
-                      </w:r>
-                      <w:proofErr w:type="spellEnd"/>
-                      <w:r>
-                        <w:rPr>
-                          <w:b/>
-                          <w:sz w:val="20"/>
-                        </w:rPr>
-                        <w:t>, Jira, Excel VBA, Dynamo for Revit, Web Design, Application Design</w:t>
+                        <w:t xml:space="preserve">Email.JS, </w:t>
+                      </w:r>
+                      <w:r>
+                        <w:rPr>
+                          <w:b/>
+                          <w:sz w:val="20"/>
+                        </w:rPr>
+                        <w:t xml:space="preserve">Render Web Services, </w:t>
+                      </w:r>
+                      <w:r>
+                        <w:rPr>
+                          <w:b/>
+                          <w:sz w:val="20"/>
+                        </w:rPr>
+                        <w:t>MATLAB, Visual Studio, Github, Jira, Excel VBA, Dynamo for Revit, Web Design, Application Design</w:t>
                       </w:r>
                     </w:p>
                     <w:p>
@@ -5726,23 +5642,7 @@
                           <w:b/>
                           <w:sz w:val="20"/>
                         </w:rPr>
-                        <w:t xml:space="preserve">See my personal website and </w:t>
-                      </w:r>
-                      <w:proofErr w:type="spellStart"/>
-                      <w:r>
-                        <w:rPr>
-                          <w:b/>
-                          <w:sz w:val="20"/>
-                        </w:rPr>
-                        <w:t>Github</w:t>
-                      </w:r>
-                      <w:proofErr w:type="spellEnd"/>
-                      <w:r>
-                        <w:rPr>
-                          <w:b/>
-                          <w:sz w:val="20"/>
-                        </w:rPr>
-                        <w:t xml:space="preserve"> profile for programming project examples</w:t>
+                        <w:t>See my personal website and Github profile for programming project examples</w:t>
                       </w:r>
                     </w:p>
                     <w:p>

</xml_diff>

<commit_message>
AudioFile v1.2 release. Also scrubbed my phone number off of my online resume
</commit_message>
<xml_diff>
--- a/Resume-Nathan Haley.docx
+++ b/Resume-Nathan Haley.docx
@@ -218,14 +218,6 @@
                                 <w:szCs w:val="24"/>
                               </w:rPr>
                             </w:pPr>
-                            <w:r>
-                              <w:rPr>
-                                <w:rFonts w:ascii="Calibri" w:hAnsi="Calibri"/>
-                                <w:sz w:val="20"/>
-                                <w:szCs w:val="24"/>
-                              </w:rPr>
-                              <w:t>425-269-6787</w:t>
-                            </w:r>
                           </w:p>
                           <w:p>
                             <w:pPr>
@@ -421,6 +413,7 @@
                               </w:rPr>
                               <w:t>LinkedIn.com/in/</w:t>
                             </w:r>
+                            <w:proofErr w:type="spellStart"/>
                             <w:r>
                               <w:rPr>
                                 <w:rFonts w:ascii="Calibri" w:hAnsi="Calibri"/>
@@ -437,6 +430,7 @@
                               </w:rPr>
                               <w:t>athanHaley</w:t>
                             </w:r>
+                            <w:proofErr w:type="spellEnd"/>
                           </w:p>
                           <w:p>
                             <w:pPr>
@@ -848,14 +842,6 @@
                           <w:szCs w:val="24"/>
                         </w:rPr>
                       </w:pPr>
-                      <w:r>
-                        <w:rPr>
-                          <w:rFonts w:ascii="Calibri" w:hAnsi="Calibri"/>
-                          <w:sz w:val="20"/>
-                          <w:szCs w:val="24"/>
-                        </w:rPr>
-                        <w:t>425-269-6787</w:t>
-                      </w:r>
                     </w:p>
                     <w:p>
                       <w:pPr>
@@ -1051,6 +1037,7 @@
                         </w:rPr>
                         <w:t>LinkedIn.com/in/</w:t>
                       </w:r>
+                      <w:proofErr w:type="spellStart"/>
                       <w:r>
                         <w:rPr>
                           <w:rFonts w:ascii="Calibri" w:hAnsi="Calibri"/>
@@ -1067,6 +1054,7 @@
                         </w:rPr>
                         <w:t>athanHaley</w:t>
                       </w:r>
+                      <w:proofErr w:type="spellEnd"/>
                     </w:p>
                     <w:p>
                       <w:pPr>
@@ -1770,7 +1758,25 @@
                                 <w:bCs w:val="0"/>
                                 <w:szCs w:val="24"/>
                               </w:rPr>
-                              <w:t>sales, estimating, and early stage management of various mechanical/HVAC TI and equipment replacement projects</w:t>
+                              <w:t xml:space="preserve">sales, estimating, and </w:t>
+                            </w:r>
+                            <w:proofErr w:type="gramStart"/>
+                            <w:r>
+                              <w:rPr>
+                                <w:b w:val="0"/>
+                                <w:bCs w:val="0"/>
+                                <w:szCs w:val="24"/>
+                              </w:rPr>
+                              <w:t>early stage</w:t>
+                            </w:r>
+                            <w:proofErr w:type="gramEnd"/>
+                            <w:r>
+                              <w:rPr>
+                                <w:b w:val="0"/>
+                                <w:bCs w:val="0"/>
+                                <w:szCs w:val="24"/>
+                              </w:rPr>
+                              <w:t xml:space="preserve"> management of various mechanical/HVAC TI and equipment replacement projects</w:t>
                             </w:r>
                           </w:p>
                           <w:p>
@@ -2675,7 +2681,21 @@
                               <w:rPr>
                                 <w:sz w:val="20"/>
                               </w:rPr>
-                              <w:t>Detailed Event Matrix for stairwell/hoistway pressurization</w:t>
+                              <w:t>Detailed Event Matrix for stairwell/</w:t>
+                            </w:r>
+                            <w:proofErr w:type="spellStart"/>
+                            <w:r>
+                              <w:rPr>
+                                <w:sz w:val="20"/>
+                              </w:rPr>
+                              <w:t>hoistway</w:t>
+                            </w:r>
+                            <w:proofErr w:type="spellEnd"/>
+                            <w:r>
+                              <w:rPr>
+                                <w:sz w:val="20"/>
+                              </w:rPr>
+                              <w:t xml:space="preserve"> pressurization</w:t>
                             </w:r>
                             <w:r>
                               <w:rPr>
@@ -2871,13 +2891,22 @@
                               <w:tab/>
                               <w:t xml:space="preserve">                  </w:t>
                             </w:r>
+                            <w:proofErr w:type="gramStart"/>
                             <w:r>
                               <w:rPr>
                                 <w:b/>
                                 <w:sz w:val="20"/>
                               </w:rPr>
                               <w:tab/>
-                              <w:t xml:space="preserve">  Mar 2022 – Aug 2024</w:t>
+                              <w:t xml:space="preserve">  Mar</w:t>
+                            </w:r>
+                            <w:proofErr w:type="gramEnd"/>
+                            <w:r>
+                              <w:rPr>
+                                <w:b/>
+                                <w:sz w:val="20"/>
+                              </w:rPr>
+                              <w:t xml:space="preserve"> 2022 – Aug 2024</w:t>
                             </w:r>
                           </w:p>
                           <w:p>
@@ -3069,15 +3098,69 @@
                                 <w:bCs/>
                                 <w:sz w:val="20"/>
                               </w:rPr>
-                              <w:t xml:space="preserve">+ hrs of </w:t>
-                            </w:r>
+                              <w:t xml:space="preserve">+ </w:t>
+                            </w:r>
+                            <w:proofErr w:type="spellStart"/>
                             <w:r>
                               <w:rPr>
                                 <w:rFonts w:eastAsia="Times New Roman" w:cs="Times New Roman"/>
                                 <w:bCs/>
                                 <w:sz w:val="20"/>
                               </w:rPr>
-                              <w:t>online instruction and 40+ hrs of hands on coding</w:t>
+                              <w:t>hrs</w:t>
+                            </w:r>
+                            <w:proofErr w:type="spellEnd"/>
+                            <w:r>
+                              <w:rPr>
+                                <w:rFonts w:eastAsia="Times New Roman" w:cs="Times New Roman"/>
+                                <w:bCs/>
+                                <w:sz w:val="20"/>
+                              </w:rPr>
+                              <w:t xml:space="preserve"> of </w:t>
+                            </w:r>
+                            <w:r>
+                              <w:rPr>
+                                <w:rFonts w:eastAsia="Times New Roman" w:cs="Times New Roman"/>
+                                <w:bCs/>
+                                <w:sz w:val="20"/>
+                              </w:rPr>
+                              <w:t xml:space="preserve">online instruction and 40+ </w:t>
+                            </w:r>
+                            <w:proofErr w:type="spellStart"/>
+                            <w:r>
+                              <w:rPr>
+                                <w:rFonts w:eastAsia="Times New Roman" w:cs="Times New Roman"/>
+                                <w:bCs/>
+                                <w:sz w:val="20"/>
+                              </w:rPr>
+                              <w:t>hrs</w:t>
+                            </w:r>
+                            <w:proofErr w:type="spellEnd"/>
+                            <w:r>
+                              <w:rPr>
+                                <w:rFonts w:eastAsia="Times New Roman" w:cs="Times New Roman"/>
+                                <w:bCs/>
+                                <w:sz w:val="20"/>
+                              </w:rPr>
+                              <w:t xml:space="preserve"> of </w:t>
+                            </w:r>
+                            <w:proofErr w:type="gramStart"/>
+                            <w:r>
+                              <w:rPr>
+                                <w:rFonts w:eastAsia="Times New Roman" w:cs="Times New Roman"/>
+                                <w:bCs/>
+                                <w:sz w:val="20"/>
+                              </w:rPr>
+                              <w:t>hands on</w:t>
+                            </w:r>
+                            <w:proofErr w:type="gramEnd"/>
+                            <w:r>
+                              <w:rPr>
+                                <w:rFonts w:eastAsia="Times New Roman" w:cs="Times New Roman"/>
+                                <w:bCs/>
+                                <w:sz w:val="20"/>
+                              </w:rPr>
+                              <w:t xml:space="preserve"> coding</w:t>
                             </w:r>
                           </w:p>
                           <w:p>
@@ -3440,7 +3523,23 @@
                                 <w:b/>
                                 <w:sz w:val="20"/>
                               </w:rPr>
-                              <w:t>MATLAB, Visual Studio, Github, Jira, Excel VBA, Dynamo for Revit, Web Design, Application Design</w:t>
+                              <w:t xml:space="preserve">MATLAB, Visual Studio, </w:t>
+                            </w:r>
+                            <w:proofErr w:type="spellStart"/>
+                            <w:r>
+                              <w:rPr>
+                                <w:b/>
+                                <w:sz w:val="20"/>
+                              </w:rPr>
+                              <w:t>Github</w:t>
+                            </w:r>
+                            <w:proofErr w:type="spellEnd"/>
+                            <w:r>
+                              <w:rPr>
+                                <w:b/>
+                                <w:sz w:val="20"/>
+                              </w:rPr>
+                              <w:t>, Jira, Excel VBA, Dynamo for Revit, Web Design, Application Design</w:t>
                             </w:r>
                           </w:p>
                           <w:p>
@@ -3468,7 +3567,23 @@
                                 <w:b/>
                                 <w:sz w:val="20"/>
                               </w:rPr>
-                              <w:t>See my personal website and Github profile for programming project examples</w:t>
+                              <w:t xml:space="preserve">See my personal website and </w:t>
+                            </w:r>
+                            <w:proofErr w:type="spellStart"/>
+                            <w:r>
+                              <w:rPr>
+                                <w:b/>
+                                <w:sz w:val="20"/>
+                              </w:rPr>
+                              <w:t>Github</w:t>
+                            </w:r>
+                            <w:proofErr w:type="spellEnd"/>
+                            <w:r>
+                              <w:rPr>
+                                <w:b/>
+                                <w:sz w:val="20"/>
+                              </w:rPr>
+                              <w:t xml:space="preserve"> profile for programming project examples</w:t>
                             </w:r>
                           </w:p>
                           <w:p>
@@ -3551,11 +3666,7 @@
           </mc:Choice>
           <mc:Fallback>
             <w:pict>
-              <v:shapetype w14:anchorId="14B3B9E6" id="_x0000_t202" coordsize="21600,21600" o:spt="202" path="m,l,21600r21600,l21600,xe">
-                <v:stroke joinstyle="miter"/>
-                <v:path gradientshapeok="t" o:connecttype="rect"/>
-              </v:shapetype>
-              <v:shape id="Text Box 3" o:spid="_x0000_s1027" type="#_x0000_t202" style="position:absolute;margin-left:177.75pt;margin-top:54pt;width:408pt;height:728.25pt;z-index:251660288;visibility:visible;mso-wrap-style:square;mso-width-percent:0;mso-height-percent:0;mso-wrap-distance-left:9pt;mso-wrap-distance-top:0;mso-wrap-distance-right:9pt;mso-wrap-distance-bottom:0;mso-position-horizontal:absolute;mso-position-horizontal-relative:page;mso-position-vertical:absolute;mso-position-vertical-relative:page;mso-width-percent:0;mso-height-percent:0;mso-width-relative:margin;mso-height-relative:margin;v-text-anchor:top" o:gfxdata="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" filled="f" stroked="f">
+              <v:shape w14:anchorId="14B3B9E6" id="Text Box 3" o:spid="_x0000_s1027" type="#_x0000_t202" style="position:absolute;margin-left:177.75pt;margin-top:54pt;width:408pt;height:728.25pt;z-index:251660288;visibility:visible;mso-wrap-style:square;mso-width-percent:0;mso-height-percent:0;mso-wrap-distance-left:9pt;mso-wrap-distance-top:0;mso-wrap-distance-right:9pt;mso-wrap-distance-bottom:0;mso-position-horizontal:absolute;mso-position-horizontal-relative:page;mso-position-vertical:absolute;mso-position-vertical-relative:page;mso-width-percent:0;mso-height-percent:0;mso-width-relative:margin;mso-height-relative:margin;v-text-anchor:top" o:gfxdata="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" filled="f" stroked="f">
                 <v:textbox>
                   <w:txbxContent>
                     <w:p>
@@ -3944,7 +4055,25 @@
                           <w:bCs w:val="0"/>
                           <w:szCs w:val="24"/>
                         </w:rPr>
-                        <w:t>sales, estimating, and early stage management of various mechanical/HVAC TI and equipment replacement projects</w:t>
+                        <w:t xml:space="preserve">sales, estimating, and </w:t>
+                      </w:r>
+                      <w:proofErr w:type="gramStart"/>
+                      <w:r>
+                        <w:rPr>
+                          <w:b w:val="0"/>
+                          <w:bCs w:val="0"/>
+                          <w:szCs w:val="24"/>
+                        </w:rPr>
+                        <w:t>early stage</w:t>
+                      </w:r>
+                      <w:proofErr w:type="gramEnd"/>
+                      <w:r>
+                        <w:rPr>
+                          <w:b w:val="0"/>
+                          <w:bCs w:val="0"/>
+                          <w:szCs w:val="24"/>
+                        </w:rPr>
+                        <w:t xml:space="preserve"> management of various mechanical/HVAC TI and equipment replacement projects</w:t>
                       </w:r>
                     </w:p>
                     <w:p>
@@ -4849,7 +4978,21 @@
                         <w:rPr>
                           <w:sz w:val="20"/>
                         </w:rPr>
-                        <w:t>Detailed Event Matrix for stairwell/hoistway pressurization</w:t>
+                        <w:t>Detailed Event Matrix for stairwell/</w:t>
+                      </w:r>
+                      <w:proofErr w:type="spellStart"/>
+                      <w:r>
+                        <w:rPr>
+                          <w:sz w:val="20"/>
+                        </w:rPr>
+                        <w:t>hoistway</w:t>
+                      </w:r>
+                      <w:proofErr w:type="spellEnd"/>
+                      <w:r>
+                        <w:rPr>
+                          <w:sz w:val="20"/>
+                        </w:rPr>
+                        <w:t xml:space="preserve"> pressurization</w:t>
                       </w:r>
                       <w:r>
                         <w:rPr>
@@ -5045,13 +5188,22 @@
                         <w:tab/>
                         <w:t xml:space="preserve">                  </w:t>
                       </w:r>
+                      <w:proofErr w:type="gramStart"/>
                       <w:r>
                         <w:rPr>
                           <w:b/>
                           <w:sz w:val="20"/>
                         </w:rPr>
                         <w:tab/>
-                        <w:t xml:space="preserve">  Mar 2022 – Aug 2024</w:t>
+                        <w:t xml:space="preserve">  Mar</w:t>
+                      </w:r>
+                      <w:proofErr w:type="gramEnd"/>
+                      <w:r>
+                        <w:rPr>
+                          <w:b/>
+                          <w:sz w:val="20"/>
+                        </w:rPr>
+                        <w:t xml:space="preserve"> 2022 – Aug 2024</w:t>
                       </w:r>
                     </w:p>
                     <w:p>
@@ -5243,15 +5395,69 @@
                           <w:bCs/>
                           <w:sz w:val="20"/>
                         </w:rPr>
-                        <w:t xml:space="preserve">+ hrs of </w:t>
-                      </w:r>
+                        <w:t xml:space="preserve">+ </w:t>
+                      </w:r>
+                      <w:proofErr w:type="spellStart"/>
                       <w:r>
                         <w:rPr>
                           <w:rFonts w:eastAsia="Times New Roman" w:cs="Times New Roman"/>
                           <w:bCs/>
                           <w:sz w:val="20"/>
                         </w:rPr>
-                        <w:t>online instruction and 40+ hrs of hands on coding</w:t>
+                        <w:t>hrs</w:t>
+                      </w:r>
+                      <w:proofErr w:type="spellEnd"/>
+                      <w:r>
+                        <w:rPr>
+                          <w:rFonts w:eastAsia="Times New Roman" w:cs="Times New Roman"/>
+                          <w:bCs/>
+                          <w:sz w:val="20"/>
+                        </w:rPr>
+                        <w:t xml:space="preserve"> of </w:t>
+                      </w:r>
+                      <w:r>
+                        <w:rPr>
+                          <w:rFonts w:eastAsia="Times New Roman" w:cs="Times New Roman"/>
+                          <w:bCs/>
+                          <w:sz w:val="20"/>
+                        </w:rPr>
+                        <w:t xml:space="preserve">online instruction and 40+ </w:t>
+                      </w:r>
+                      <w:proofErr w:type="spellStart"/>
+                      <w:r>
+                        <w:rPr>
+                          <w:rFonts w:eastAsia="Times New Roman" w:cs="Times New Roman"/>
+                          <w:bCs/>
+                          <w:sz w:val="20"/>
+                        </w:rPr>
+                        <w:t>hrs</w:t>
+                      </w:r>
+                      <w:proofErr w:type="spellEnd"/>
+                      <w:r>
+                        <w:rPr>
+                          <w:rFonts w:eastAsia="Times New Roman" w:cs="Times New Roman"/>
+                          <w:bCs/>
+                          <w:sz w:val="20"/>
+                        </w:rPr>
+                        <w:t xml:space="preserve"> of </w:t>
+                      </w:r>
+                      <w:proofErr w:type="gramStart"/>
+                      <w:r>
+                        <w:rPr>
+                          <w:rFonts w:eastAsia="Times New Roman" w:cs="Times New Roman"/>
+                          <w:bCs/>
+                          <w:sz w:val="20"/>
+                        </w:rPr>
+                        <w:t>hands on</w:t>
+                      </w:r>
+                      <w:proofErr w:type="gramEnd"/>
+                      <w:r>
+                        <w:rPr>
+                          <w:rFonts w:eastAsia="Times New Roman" w:cs="Times New Roman"/>
+                          <w:bCs/>
+                          <w:sz w:val="20"/>
+                        </w:rPr>
+                        <w:t xml:space="preserve"> coding</w:t>
                       </w:r>
                     </w:p>
                     <w:p>
@@ -5614,7 +5820,23 @@
                           <w:b/>
                           <w:sz w:val="20"/>
                         </w:rPr>
-                        <w:t>MATLAB, Visual Studio, Github, Jira, Excel VBA, Dynamo for Revit, Web Design, Application Design</w:t>
+                        <w:t xml:space="preserve">MATLAB, Visual Studio, </w:t>
+                      </w:r>
+                      <w:proofErr w:type="spellStart"/>
+                      <w:r>
+                        <w:rPr>
+                          <w:b/>
+                          <w:sz w:val="20"/>
+                        </w:rPr>
+                        <w:t>Github</w:t>
+                      </w:r>
+                      <w:proofErr w:type="spellEnd"/>
+                      <w:r>
+                        <w:rPr>
+                          <w:b/>
+                          <w:sz w:val="20"/>
+                        </w:rPr>
+                        <w:t>, Jira, Excel VBA, Dynamo for Revit, Web Design, Application Design</w:t>
                       </w:r>
                     </w:p>
                     <w:p>
@@ -5642,7 +5864,23 @@
                           <w:b/>
                           <w:sz w:val="20"/>
                         </w:rPr>
-                        <w:t>See my personal website and Github profile for programming project examples</w:t>
+                        <w:t xml:space="preserve">See my personal website and </w:t>
+                      </w:r>
+                      <w:proofErr w:type="spellStart"/>
+                      <w:r>
+                        <w:rPr>
+                          <w:b/>
+                          <w:sz w:val="20"/>
+                        </w:rPr>
+                        <w:t>Github</w:t>
+                      </w:r>
+                      <w:proofErr w:type="spellEnd"/>
+                      <w:r>
+                        <w:rPr>
+                          <w:b/>
+                          <w:sz w:val="20"/>
+                        </w:rPr>
+                        <w:t xml:space="preserve"> profile for programming project examples</w:t>
                       </w:r>
                     </w:p>
                     <w:p>

</xml_diff>